<commit_message>
actualizacion del analisis del desafio
</commit_message>
<xml_diff>
--- a/informe_analisis_desafio2.docx
+++ b/informe_analisis_desafio2.docx
@@ -26,19 +26,17 @@
         </w:rPr>
         <w:t xml:space="preserve">Informe </w:t>
       </w:r>
-      <w:proofErr w:type="spellStart"/>
-      <w:r>
-        <w:rPr>
-          <w:rFonts w:ascii="Times New Roman" w:hAnsi="Times New Roman" w:cs="Times New Roman"/>
-          <w:b/>
-          <w:bCs/>
-          <w:sz w:val="24"/>
-          <w:szCs w:val="24"/>
-          <w:lang w:val="es-ES"/>
-        </w:rPr>
-        <w:t>Analisis</w:t>
-      </w:r>
-      <w:proofErr w:type="spellEnd"/>
+      <w:r>
+        <w:rPr>
+          <w:rFonts w:ascii="Times New Roman" w:hAnsi="Times New Roman" w:cs="Times New Roman"/>
+          <w:b/>
+          <w:bCs/>
+          <w:sz w:val="24"/>
+          <w:szCs w:val="24"/>
+          <w:lang w:val="es-ES"/>
+        </w:rPr>
+        <w:t>Análisis</w:t>
+      </w:r>
       <w:r>
         <w:rPr>
           <w:rFonts w:ascii="Times New Roman" w:hAnsi="Times New Roman" w:cs="Times New Roman"/>
@@ -50,19 +48,17 @@
         </w:rPr>
         <w:t xml:space="preserve"> </w:t>
       </w:r>
-      <w:proofErr w:type="spellStart"/>
-      <w:r>
-        <w:rPr>
-          <w:rFonts w:ascii="Times New Roman" w:hAnsi="Times New Roman" w:cs="Times New Roman"/>
-          <w:b/>
-          <w:bCs/>
-          <w:sz w:val="24"/>
-          <w:szCs w:val="24"/>
-          <w:lang w:val="es-ES"/>
-        </w:rPr>
-        <w:t>Desafio</w:t>
-      </w:r>
-      <w:proofErr w:type="spellEnd"/>
+      <w:r>
+        <w:rPr>
+          <w:rFonts w:ascii="Times New Roman" w:hAnsi="Times New Roman" w:cs="Times New Roman"/>
+          <w:b/>
+          <w:bCs/>
+          <w:sz w:val="24"/>
+          <w:szCs w:val="24"/>
+          <w:lang w:val="es-ES"/>
+        </w:rPr>
+        <w:t>Desafío</w:t>
+      </w:r>
       <w:r>
         <w:rPr>
           <w:rFonts w:ascii="Times New Roman" w:hAnsi="Times New Roman" w:cs="Times New Roman"/>
@@ -325,17 +321,15 @@
         </w:rPr>
         <w:t xml:space="preserve">En este </w:t>
       </w:r>
-      <w:proofErr w:type="spellStart"/>
-      <w:r>
-        <w:rPr>
-          <w:rFonts w:ascii="Times New Roman" w:hAnsi="Times New Roman" w:cs="Times New Roman"/>
-          <w:sz w:val="24"/>
-          <w:szCs w:val="24"/>
-          <w:lang w:val="es-ES"/>
-        </w:rPr>
-        <w:t>desafio</w:t>
-      </w:r>
-      <w:proofErr w:type="spellEnd"/>
+      <w:r>
+        <w:rPr>
+          <w:rFonts w:ascii="Times New Roman" w:hAnsi="Times New Roman" w:cs="Times New Roman"/>
+          <w:sz w:val="24"/>
+          <w:szCs w:val="24"/>
+          <w:lang w:val="es-ES"/>
+        </w:rPr>
+        <w:t>desafío</w:t>
+      </w:r>
       <w:r>
         <w:rPr>
           <w:rFonts w:ascii="Times New Roman" w:hAnsi="Times New Roman" w:cs="Times New Roman"/>
@@ -768,6 +762,77 @@
       <w:r>
         <w:rPr>
           <w:rFonts w:ascii="Times New Roman" w:hAnsi="Times New Roman" w:cs="Times New Roman"/>
+          <w:noProof/>
+          <w:sz w:val="24"/>
+          <w:szCs w:val="24"/>
+          <w:lang w:val="es-ES"/>
+        </w:rPr>
+        <w:drawing>
+          <wp:anchor distT="0" distB="0" distL="114300" distR="114300" simplePos="0" relativeHeight="251658240" behindDoc="1" locked="0" layoutInCell="1" allowOverlap="1" wp14:anchorId="044B8842" wp14:editId="7779B6EE">
+            <wp:simplePos x="0" y="0"/>
+            <wp:positionH relativeFrom="margin">
+              <wp:align>center</wp:align>
+            </wp:positionH>
+            <wp:positionV relativeFrom="paragraph">
+              <wp:posOffset>265430</wp:posOffset>
+            </wp:positionV>
+            <wp:extent cx="6263640" cy="4269502"/>
+            <wp:effectExtent l="0" t="0" r="0" b="0"/>
+            <wp:wrapNone/>
+            <wp:docPr id="1656187647" name="Imagen 1"/>
+            <wp:cNvGraphicFramePr>
+              <a:graphicFrameLocks xmlns:a="http://schemas.openxmlformats.org/drawingml/2006/main" noChangeAspect="1"/>
+            </wp:cNvGraphicFramePr>
+            <a:graphic xmlns:a="http://schemas.openxmlformats.org/drawingml/2006/main">
+              <a:graphicData uri="http://schemas.openxmlformats.org/drawingml/2006/picture">
+                <pic:pic xmlns:pic="http://schemas.openxmlformats.org/drawingml/2006/picture">
+                  <pic:nvPicPr>
+                    <pic:cNvPr id="0" name="Picture 1"/>
+                    <pic:cNvPicPr>
+                      <a:picLocks noChangeAspect="1" noChangeArrowheads="1"/>
+                    </pic:cNvPicPr>
+                  </pic:nvPicPr>
+                  <pic:blipFill>
+                    <a:blip r:embed="rId5" cstate="print">
+                      <a:extLst>
+                        <a:ext uri="{28A0092B-C50C-407E-A947-70E740481C1C}">
+                          <a14:useLocalDpi xmlns:a14="http://schemas.microsoft.com/office/drawing/2010/main" val="0"/>
+                        </a:ext>
+                      </a:extLst>
+                    </a:blip>
+                    <a:srcRect/>
+                    <a:stretch>
+                      <a:fillRect/>
+                    </a:stretch>
+                  </pic:blipFill>
+                  <pic:spPr bwMode="auto">
+                    <a:xfrm>
+                      <a:off x="0" y="0"/>
+                      <a:ext cx="6263640" cy="4269502"/>
+                    </a:xfrm>
+                    <a:prstGeom prst="rect">
+                      <a:avLst/>
+                    </a:prstGeom>
+                    <a:noFill/>
+                    <a:ln>
+                      <a:noFill/>
+                    </a:ln>
+                  </pic:spPr>
+                </pic:pic>
+              </a:graphicData>
+            </a:graphic>
+            <wp14:sizeRelH relativeFrom="margin">
+              <wp14:pctWidth>0</wp14:pctWidth>
+            </wp14:sizeRelH>
+            <wp14:sizeRelV relativeFrom="margin">
+              <wp14:pctHeight>0</wp14:pctHeight>
+            </wp14:sizeRelV>
+          </wp:anchor>
+        </w:drawing>
+      </w:r>
+      <w:r>
+        <w:rPr>
+          <w:rFonts w:ascii="Times New Roman" w:hAnsi="Times New Roman" w:cs="Times New Roman"/>
           <w:b/>
           <w:bCs/>
           <w:sz w:val="24"/>
@@ -819,7 +884,25 @@
           <w:szCs w:val="24"/>
           <w:lang w:val="es-ES"/>
         </w:rPr>
-        <w:t xml:space="preserve"> decidí la creación de clases, siendo estas: </w:t>
+        <w:t xml:space="preserve"> decidí la creación de </w:t>
+      </w:r>
+      <w:r>
+        <w:rPr>
+          <w:rFonts w:ascii="Times New Roman" w:hAnsi="Times New Roman" w:cs="Times New Roman"/>
+          <w:sz w:val="24"/>
+          <w:szCs w:val="24"/>
+          <w:lang w:val="es-ES"/>
+        </w:rPr>
+        <w:t xml:space="preserve">5 </w:t>
+      </w:r>
+      <w:r>
+        <w:rPr>
+          <w:rFonts w:ascii="Times New Roman" w:hAnsi="Times New Roman" w:cs="Times New Roman"/>
+          <w:sz w:val="24"/>
+          <w:szCs w:val="24"/>
+          <w:lang w:val="es-ES"/>
+        </w:rPr>
+        <w:t xml:space="preserve">clases, siendo estas: </w:t>
       </w:r>
       <w:r>
         <w:rPr>
@@ -848,6 +931,29 @@
         </w:rPr>
         <w:t>, Reservaciones</w:t>
       </w:r>
+      <w:r>
+        <w:rPr>
+          <w:rFonts w:ascii="Times New Roman" w:hAnsi="Times New Roman" w:cs="Times New Roman"/>
+          <w:sz w:val="24"/>
+          <w:szCs w:val="24"/>
+          <w:lang w:val="es-ES"/>
+        </w:rPr>
+        <w:t xml:space="preserve"> y fecha.</w:t>
+      </w:r>
+    </w:p>
+    <w:p>
+      <w:pPr>
+        <w:spacing w:line="360" w:lineRule="auto"/>
+        <w:ind w:left="360"/>
+        <w:rPr>
+          <w:rFonts w:ascii="Times New Roman" w:hAnsi="Times New Roman" w:cs="Times New Roman"/>
+          <w:b/>
+          <w:bCs/>
+          <w:sz w:val="24"/>
+          <w:szCs w:val="24"/>
+          <w:lang w:val="es-ES"/>
+        </w:rPr>
+      </w:pPr>
     </w:p>
     <w:p>
       <w:pPr>
@@ -1562,6 +1668,593 @@
         </w:rPr>
         <w:t>identificadores, en este archivo .txt se guardarán estos códigos ya actualizados, para no repetir códigos.</w:t>
       </w:r>
+    </w:p>
+    <w:p>
+      <w:pPr>
+        <w:pStyle w:val="Prrafodelista"/>
+        <w:numPr>
+          <w:ilvl w:val="0"/>
+          <w:numId w:val="2"/>
+        </w:numPr>
+        <w:spacing w:line="360" w:lineRule="auto"/>
+        <w:rPr>
+          <w:rFonts w:ascii="Times New Roman" w:hAnsi="Times New Roman" w:cs="Times New Roman"/>
+          <w:b/>
+          <w:bCs/>
+          <w:sz w:val="24"/>
+          <w:szCs w:val="24"/>
+          <w:lang w:val="es-ES"/>
+        </w:rPr>
+      </w:pPr>
+      <w:r>
+        <w:rPr>
+          <w:rFonts w:ascii="Times New Roman" w:hAnsi="Times New Roman" w:cs="Times New Roman"/>
+          <w:b/>
+          <w:bCs/>
+          <w:sz w:val="24"/>
+          <w:szCs w:val="24"/>
+          <w:lang w:val="es-ES"/>
+        </w:rPr>
+        <w:t xml:space="preserve">Funciones: </w:t>
+      </w:r>
+      <w:r>
+        <w:rPr>
+          <w:rFonts w:ascii="Times New Roman" w:hAnsi="Times New Roman" w:cs="Times New Roman"/>
+          <w:sz w:val="24"/>
+          <w:szCs w:val="24"/>
+          <w:lang w:val="es-ES"/>
+        </w:rPr>
+        <w:t>las funciones que usare para la solución de este desafío serán:</w:t>
+      </w:r>
+    </w:p>
+    <w:p>
+      <w:pPr>
+        <w:pStyle w:val="Prrafodelista"/>
+        <w:numPr>
+          <w:ilvl w:val="1"/>
+          <w:numId w:val="2"/>
+        </w:numPr>
+        <w:spacing w:line="360" w:lineRule="auto"/>
+        <w:rPr>
+          <w:rFonts w:ascii="Times New Roman" w:hAnsi="Times New Roman" w:cs="Times New Roman"/>
+          <w:b/>
+          <w:bCs/>
+          <w:sz w:val="24"/>
+          <w:szCs w:val="24"/>
+          <w:lang w:val="es-ES"/>
+        </w:rPr>
+      </w:pPr>
+      <w:proofErr w:type="spellStart"/>
+      <w:r>
+        <w:rPr>
+          <w:rFonts w:ascii="Times New Roman" w:hAnsi="Times New Roman" w:cs="Times New Roman"/>
+          <w:b/>
+          <w:bCs/>
+          <w:sz w:val="24"/>
+          <w:szCs w:val="24"/>
+          <w:lang w:val="es-ES"/>
+        </w:rPr>
+        <w:t>IngresoPlataforma</w:t>
+      </w:r>
+      <w:proofErr w:type="spellEnd"/>
+      <w:r>
+        <w:rPr>
+          <w:rFonts w:ascii="Times New Roman" w:hAnsi="Times New Roman" w:cs="Times New Roman"/>
+          <w:b/>
+          <w:bCs/>
+          <w:sz w:val="24"/>
+          <w:szCs w:val="24"/>
+          <w:lang w:val="es-ES"/>
+        </w:rPr>
+        <w:t xml:space="preserve">: </w:t>
+      </w:r>
+      <w:r>
+        <w:rPr>
+          <w:rFonts w:ascii="Times New Roman" w:hAnsi="Times New Roman" w:cs="Times New Roman"/>
+          <w:sz w:val="24"/>
+          <w:szCs w:val="24"/>
+          <w:lang w:val="es-ES"/>
+        </w:rPr>
+        <w:t>esta función realizara la verificación y tipo de usuario según una credencial (documento de identidad) ingresado por el usuario, para desplegar las funcionalidades dependiendo si es huésped o anfitrión.</w:t>
+      </w:r>
+    </w:p>
+    <w:p>
+      <w:pPr>
+        <w:pStyle w:val="Prrafodelista"/>
+        <w:numPr>
+          <w:ilvl w:val="1"/>
+          <w:numId w:val="2"/>
+        </w:numPr>
+        <w:spacing w:line="360" w:lineRule="auto"/>
+        <w:rPr>
+          <w:rFonts w:ascii="Times New Roman" w:hAnsi="Times New Roman" w:cs="Times New Roman"/>
+          <w:b/>
+          <w:bCs/>
+          <w:sz w:val="24"/>
+          <w:szCs w:val="24"/>
+          <w:lang w:val="es-ES"/>
+        </w:rPr>
+      </w:pPr>
+      <w:proofErr w:type="spellStart"/>
+      <w:r>
+        <w:rPr>
+          <w:rFonts w:ascii="Times New Roman" w:hAnsi="Times New Roman" w:cs="Times New Roman"/>
+          <w:b/>
+          <w:bCs/>
+          <w:sz w:val="24"/>
+          <w:szCs w:val="24"/>
+          <w:lang w:val="es-ES"/>
+        </w:rPr>
+        <w:t>reservarAlojamiento</w:t>
+      </w:r>
+      <w:proofErr w:type="spellEnd"/>
+      <w:r>
+        <w:rPr>
+          <w:rFonts w:ascii="Times New Roman" w:hAnsi="Times New Roman" w:cs="Times New Roman"/>
+          <w:b/>
+          <w:bCs/>
+          <w:sz w:val="24"/>
+          <w:szCs w:val="24"/>
+          <w:lang w:val="es-ES"/>
+        </w:rPr>
+        <w:t>:</w:t>
+      </w:r>
+      <w:r>
+        <w:rPr>
+          <w:rFonts w:ascii="Times New Roman" w:hAnsi="Times New Roman" w:cs="Times New Roman"/>
+          <w:b/>
+          <w:bCs/>
+          <w:sz w:val="24"/>
+          <w:szCs w:val="24"/>
+          <w:lang w:val="es-ES"/>
+        </w:rPr>
+        <w:t xml:space="preserve"> </w:t>
+      </w:r>
+      <w:r>
+        <w:rPr>
+          <w:rFonts w:ascii="Times New Roman" w:hAnsi="Times New Roman" w:cs="Times New Roman"/>
+          <w:sz w:val="24"/>
+          <w:szCs w:val="24"/>
+          <w:lang w:val="es-ES"/>
+        </w:rPr>
+        <w:t xml:space="preserve">esta función es única de </w:t>
+      </w:r>
+      <w:r>
+        <w:rPr>
+          <w:rFonts w:ascii="Times New Roman" w:hAnsi="Times New Roman" w:cs="Times New Roman"/>
+          <w:sz w:val="24"/>
+          <w:szCs w:val="24"/>
+          <w:lang w:val="es-ES"/>
+        </w:rPr>
+        <w:t>los</w:t>
+      </w:r>
+      <w:r>
+        <w:rPr>
+          <w:rFonts w:ascii="Times New Roman" w:hAnsi="Times New Roman" w:cs="Times New Roman"/>
+          <w:sz w:val="24"/>
+          <w:szCs w:val="24"/>
+          <w:lang w:val="es-ES"/>
+        </w:rPr>
+        <w:t xml:space="preserve"> huéspedes y como su nombre lo indica esta función </w:t>
+      </w:r>
+      <w:r>
+        <w:rPr>
+          <w:rFonts w:ascii="Times New Roman" w:hAnsi="Times New Roman" w:cs="Times New Roman"/>
+          <w:sz w:val="24"/>
+          <w:szCs w:val="24"/>
+          <w:lang w:val="es-ES"/>
+        </w:rPr>
+        <w:t xml:space="preserve">se encarga de realizar las reservas, desplegando los alojamientos disponibles y permitiendo al usuario filtrar </w:t>
+      </w:r>
+      <w:r>
+        <w:rPr>
+          <w:rFonts w:ascii="Times New Roman" w:hAnsi="Times New Roman" w:cs="Times New Roman"/>
+          <w:sz w:val="24"/>
+          <w:szCs w:val="24"/>
+          <w:lang w:val="es-ES"/>
+        </w:rPr>
+        <w:t xml:space="preserve">por ciertos parámetros, esta función al finalizar debe desplegar </w:t>
+      </w:r>
+      <w:r>
+        <w:rPr>
+          <w:rFonts w:ascii="Times New Roman" w:hAnsi="Times New Roman" w:cs="Times New Roman"/>
+          <w:sz w:val="24"/>
+          <w:szCs w:val="24"/>
+          <w:lang w:val="es-ES"/>
+        </w:rPr>
+        <w:t>el código de la reserva, nombre del usuario</w:t>
+      </w:r>
+      <w:r>
+        <w:rPr>
+          <w:rFonts w:ascii="Times New Roman" w:hAnsi="Times New Roman" w:cs="Times New Roman"/>
+          <w:sz w:val="24"/>
+          <w:szCs w:val="24"/>
+          <w:lang w:val="es-ES"/>
+        </w:rPr>
+        <w:t xml:space="preserve">, código del alojamiento, la fecha del inicio y de </w:t>
+      </w:r>
+      <w:r>
+        <w:rPr>
+          <w:rFonts w:ascii="Times New Roman" w:hAnsi="Times New Roman" w:cs="Times New Roman"/>
+          <w:sz w:val="24"/>
+          <w:szCs w:val="24"/>
+          <w:lang w:val="es-ES"/>
+        </w:rPr>
+        <w:lastRenderedPageBreak/>
+        <w:t>finalización (estas fech</w:t>
+      </w:r>
+      <w:r>
+        <w:rPr>
+          <w:rFonts w:ascii="Times New Roman" w:hAnsi="Times New Roman" w:cs="Times New Roman"/>
+          <w:sz w:val="24"/>
+          <w:szCs w:val="24"/>
+          <w:lang w:val="es-ES"/>
+        </w:rPr>
+        <w:t xml:space="preserve">as deben de estar en el formato: </w:t>
+      </w:r>
+      <w:proofErr w:type="spellStart"/>
+      <w:r>
+        <w:rPr>
+          <w:rFonts w:ascii="Times New Roman" w:hAnsi="Times New Roman" w:cs="Times New Roman"/>
+          <w:sz w:val="24"/>
+          <w:szCs w:val="24"/>
+          <w:lang w:val="es-ES"/>
+        </w:rPr>
+        <w:t>nombreDia</w:t>
+      </w:r>
+      <w:proofErr w:type="spellEnd"/>
+      <w:r>
+        <w:rPr>
+          <w:rFonts w:ascii="Times New Roman" w:hAnsi="Times New Roman" w:cs="Times New Roman"/>
+          <w:sz w:val="24"/>
+          <w:szCs w:val="24"/>
+          <w:lang w:val="es-ES"/>
+        </w:rPr>
+        <w:t xml:space="preserve">, día “de” </w:t>
+      </w:r>
+      <w:proofErr w:type="spellStart"/>
+      <w:r>
+        <w:rPr>
+          <w:rFonts w:ascii="Times New Roman" w:hAnsi="Times New Roman" w:cs="Times New Roman"/>
+          <w:sz w:val="24"/>
+          <w:szCs w:val="24"/>
+          <w:lang w:val="es-ES"/>
+        </w:rPr>
+        <w:t>nombreMes</w:t>
+      </w:r>
+      <w:proofErr w:type="spellEnd"/>
+      <w:r>
+        <w:rPr>
+          <w:rFonts w:ascii="Times New Roman" w:hAnsi="Times New Roman" w:cs="Times New Roman"/>
+          <w:sz w:val="24"/>
+          <w:szCs w:val="24"/>
+          <w:lang w:val="es-ES"/>
+        </w:rPr>
+        <w:t xml:space="preserve"> “del” año</w:t>
+      </w:r>
+      <w:r>
+        <w:rPr>
+          <w:rFonts w:ascii="Times New Roman" w:hAnsi="Times New Roman" w:cs="Times New Roman"/>
+          <w:sz w:val="24"/>
+          <w:szCs w:val="24"/>
+          <w:lang w:val="es-ES"/>
+        </w:rPr>
+        <w:t>.</w:t>
+      </w:r>
+    </w:p>
+    <w:p>
+      <w:pPr>
+        <w:pStyle w:val="Prrafodelista"/>
+        <w:numPr>
+          <w:ilvl w:val="1"/>
+          <w:numId w:val="2"/>
+        </w:numPr>
+        <w:spacing w:line="360" w:lineRule="auto"/>
+        <w:rPr>
+          <w:rFonts w:ascii="Times New Roman" w:hAnsi="Times New Roman" w:cs="Times New Roman"/>
+          <w:b/>
+          <w:bCs/>
+          <w:sz w:val="24"/>
+          <w:szCs w:val="24"/>
+          <w:lang w:val="es-ES"/>
+        </w:rPr>
+      </w:pPr>
+      <w:proofErr w:type="spellStart"/>
+      <w:r>
+        <w:rPr>
+          <w:rFonts w:ascii="Times New Roman" w:hAnsi="Times New Roman" w:cs="Times New Roman"/>
+          <w:b/>
+          <w:bCs/>
+          <w:sz w:val="24"/>
+          <w:szCs w:val="24"/>
+          <w:lang w:val="es-ES"/>
+        </w:rPr>
+        <w:t>anularReserva</w:t>
+      </w:r>
+      <w:proofErr w:type="spellEnd"/>
+      <w:r>
+        <w:rPr>
+          <w:rFonts w:ascii="Times New Roman" w:hAnsi="Times New Roman" w:cs="Times New Roman"/>
+          <w:b/>
+          <w:bCs/>
+          <w:sz w:val="24"/>
+          <w:szCs w:val="24"/>
+          <w:lang w:val="es-ES"/>
+        </w:rPr>
+        <w:t xml:space="preserve">: </w:t>
+      </w:r>
+      <w:r>
+        <w:rPr>
+          <w:rFonts w:ascii="Times New Roman" w:hAnsi="Times New Roman" w:cs="Times New Roman"/>
+          <w:sz w:val="24"/>
+          <w:szCs w:val="24"/>
+          <w:lang w:val="es-ES"/>
+        </w:rPr>
+        <w:t xml:space="preserve">tanto huéspedes como anfitriones deben de tener la posibilidad de </w:t>
+      </w:r>
+      <w:r>
+        <w:rPr>
+          <w:rFonts w:ascii="Times New Roman" w:hAnsi="Times New Roman" w:cs="Times New Roman"/>
+          <w:sz w:val="24"/>
+          <w:szCs w:val="24"/>
+          <w:lang w:val="es-ES"/>
+        </w:rPr>
+        <w:t>anular una reserva existente.</w:t>
+      </w:r>
+    </w:p>
+    <w:p>
+      <w:pPr>
+        <w:pStyle w:val="Prrafodelista"/>
+        <w:numPr>
+          <w:ilvl w:val="1"/>
+          <w:numId w:val="2"/>
+        </w:numPr>
+        <w:spacing w:line="360" w:lineRule="auto"/>
+        <w:rPr>
+          <w:rFonts w:ascii="Times New Roman" w:hAnsi="Times New Roman" w:cs="Times New Roman"/>
+          <w:b/>
+          <w:bCs/>
+          <w:sz w:val="24"/>
+          <w:szCs w:val="24"/>
+          <w:lang w:val="es-ES"/>
+        </w:rPr>
+      </w:pPr>
+      <w:proofErr w:type="spellStart"/>
+      <w:r>
+        <w:rPr>
+          <w:rFonts w:ascii="Times New Roman" w:hAnsi="Times New Roman" w:cs="Times New Roman"/>
+          <w:b/>
+          <w:bCs/>
+          <w:sz w:val="24"/>
+          <w:szCs w:val="24"/>
+          <w:lang w:val="es-ES"/>
+        </w:rPr>
+        <w:t>consultarReservas</w:t>
+      </w:r>
+      <w:proofErr w:type="spellEnd"/>
+      <w:r>
+        <w:rPr>
+          <w:rFonts w:ascii="Times New Roman" w:hAnsi="Times New Roman" w:cs="Times New Roman"/>
+          <w:b/>
+          <w:bCs/>
+          <w:sz w:val="24"/>
+          <w:szCs w:val="24"/>
+          <w:lang w:val="es-ES"/>
+        </w:rPr>
+        <w:t xml:space="preserve">: </w:t>
+      </w:r>
+      <w:r>
+        <w:rPr>
+          <w:rFonts w:ascii="Times New Roman" w:hAnsi="Times New Roman" w:cs="Times New Roman"/>
+          <w:sz w:val="24"/>
+          <w:szCs w:val="24"/>
+          <w:lang w:val="es-ES"/>
+        </w:rPr>
+        <w:t>esta función permite a un anfitrión visualizar las reservas realizadas para</w:t>
+      </w:r>
+      <w:r>
+        <w:rPr>
+          <w:rFonts w:ascii="Times New Roman" w:hAnsi="Times New Roman" w:cs="Times New Roman"/>
+          <w:sz w:val="24"/>
+          <w:szCs w:val="24"/>
+          <w:lang w:val="es-ES"/>
+        </w:rPr>
+        <w:t xml:space="preserve"> un alojamiento de su posesión.</w:t>
+      </w:r>
+    </w:p>
+    <w:p>
+      <w:pPr>
+        <w:pStyle w:val="Prrafodelista"/>
+        <w:numPr>
+          <w:ilvl w:val="1"/>
+          <w:numId w:val="2"/>
+        </w:numPr>
+        <w:spacing w:line="360" w:lineRule="auto"/>
+        <w:rPr>
+          <w:rFonts w:ascii="Times New Roman" w:hAnsi="Times New Roman" w:cs="Times New Roman"/>
+          <w:b/>
+          <w:bCs/>
+          <w:sz w:val="24"/>
+          <w:szCs w:val="24"/>
+          <w:lang w:val="es-ES"/>
+        </w:rPr>
+      </w:pPr>
+      <w:proofErr w:type="spellStart"/>
+      <w:r>
+        <w:rPr>
+          <w:rFonts w:ascii="Times New Roman" w:hAnsi="Times New Roman" w:cs="Times New Roman"/>
+          <w:b/>
+          <w:bCs/>
+          <w:sz w:val="24"/>
+          <w:szCs w:val="24"/>
+          <w:lang w:val="es-ES"/>
+        </w:rPr>
+        <w:t>actualizarHistorico</w:t>
+      </w:r>
+      <w:proofErr w:type="spellEnd"/>
+      <w:r>
+        <w:rPr>
+          <w:rFonts w:ascii="Times New Roman" w:hAnsi="Times New Roman" w:cs="Times New Roman"/>
+          <w:b/>
+          <w:bCs/>
+          <w:sz w:val="24"/>
+          <w:szCs w:val="24"/>
+          <w:lang w:val="es-ES"/>
+        </w:rPr>
+        <w:t xml:space="preserve">: </w:t>
+      </w:r>
+      <w:r>
+        <w:rPr>
+          <w:rFonts w:ascii="Times New Roman" w:hAnsi="Times New Roman" w:cs="Times New Roman"/>
+          <w:sz w:val="24"/>
+          <w:szCs w:val="24"/>
+          <w:lang w:val="es-ES"/>
+        </w:rPr>
+        <w:t xml:space="preserve">esta función actualiza el archivo.txt “histórico” </w:t>
+      </w:r>
+      <w:r>
+        <w:rPr>
+          <w:rFonts w:ascii="Times New Roman" w:hAnsi="Times New Roman" w:cs="Times New Roman"/>
+          <w:sz w:val="24"/>
+          <w:szCs w:val="24"/>
+          <w:lang w:val="es-ES"/>
+        </w:rPr>
+        <w:t>con las fechas pasadas con respecto a la fecha actual (ingresada por el usuario).</w:t>
+      </w:r>
+    </w:p>
+    <w:p>
+      <w:pPr>
+        <w:pStyle w:val="Prrafodelista"/>
+        <w:spacing w:line="360" w:lineRule="auto"/>
+        <w:rPr>
+          <w:rFonts w:ascii="Times New Roman" w:hAnsi="Times New Roman" w:cs="Times New Roman"/>
+          <w:b/>
+          <w:bCs/>
+          <w:sz w:val="24"/>
+          <w:szCs w:val="24"/>
+          <w:lang w:val="es-ES"/>
+        </w:rPr>
+      </w:pPr>
+      <w:r>
+        <w:rPr>
+          <w:rFonts w:ascii="Times New Roman" w:hAnsi="Times New Roman" w:cs="Times New Roman"/>
+          <w:b/>
+          <w:bCs/>
+          <w:sz w:val="24"/>
+          <w:szCs w:val="24"/>
+          <w:lang w:val="es-ES"/>
+        </w:rPr>
+        <w:t xml:space="preserve">Todas estas funciones deben desplegar, al finalizar, la cantidad de iteraciones realizadas </w:t>
+      </w:r>
+      <w:r>
+        <w:rPr>
+          <w:rFonts w:ascii="Times New Roman" w:hAnsi="Times New Roman" w:cs="Times New Roman"/>
+          <w:b/>
+          <w:bCs/>
+          <w:sz w:val="24"/>
+          <w:szCs w:val="24"/>
+          <w:lang w:val="es-ES"/>
+        </w:rPr>
+        <w:t>y el total de memoria utilizado.</w:t>
+      </w:r>
+    </w:p>
+    <w:p>
+      <w:pPr>
+        <w:spacing w:line="360" w:lineRule="auto"/>
+        <w:rPr>
+          <w:rFonts w:ascii="Times New Roman" w:hAnsi="Times New Roman" w:cs="Times New Roman"/>
+          <w:b/>
+          <w:bCs/>
+          <w:sz w:val="24"/>
+          <w:szCs w:val="24"/>
+          <w:lang w:val="es-ES"/>
+        </w:rPr>
+      </w:pPr>
+    </w:p>
+    <w:p>
+      <w:pPr>
+        <w:spacing w:line="360" w:lineRule="auto"/>
+        <w:jc w:val="center"/>
+        <w:rPr>
+          <w:rFonts w:ascii="Times New Roman" w:hAnsi="Times New Roman" w:cs="Times New Roman"/>
+          <w:b/>
+          <w:bCs/>
+          <w:sz w:val="24"/>
+          <w:szCs w:val="24"/>
+          <w:lang w:val="es-ES"/>
+        </w:rPr>
+      </w:pPr>
+      <w:r>
+        <w:rPr>
+          <w:rFonts w:ascii="Times New Roman" w:hAnsi="Times New Roman" w:cs="Times New Roman"/>
+          <w:b/>
+          <w:bCs/>
+          <w:sz w:val="24"/>
+          <w:szCs w:val="24"/>
+          <w:lang w:val="es-ES"/>
+        </w:rPr>
+        <w:t>Conclusión</w:t>
+      </w:r>
+      <w:r>
+        <w:rPr>
+          <w:rFonts w:ascii="Times New Roman" w:hAnsi="Times New Roman" w:cs="Times New Roman"/>
+          <w:b/>
+          <w:bCs/>
+          <w:sz w:val="24"/>
+          <w:szCs w:val="24"/>
+          <w:lang w:val="es-ES"/>
+        </w:rPr>
+        <w:t>.</w:t>
+      </w:r>
+    </w:p>
+    <w:p>
+      <w:pPr>
+        <w:spacing w:line="360" w:lineRule="auto"/>
+        <w:rPr>
+          <w:rFonts w:ascii="Times New Roman" w:hAnsi="Times New Roman" w:cs="Times New Roman"/>
+          <w:sz w:val="24"/>
+          <w:szCs w:val="24"/>
+          <w:lang w:val="es-ES"/>
+        </w:rPr>
+      </w:pPr>
+      <w:r>
+        <w:rPr>
+          <w:rFonts w:ascii="Times New Roman" w:hAnsi="Times New Roman" w:cs="Times New Roman"/>
+          <w:sz w:val="24"/>
+          <w:szCs w:val="24"/>
+          <w:lang w:val="es-ES"/>
+        </w:rPr>
+        <w:t xml:space="preserve">Haciendo uso de las clases, archivos externos y funciones ya mencionadas, buscaremos crear un sistema que cumpla con las funcionalidades requeridas, </w:t>
+      </w:r>
+      <w:r>
+        <w:rPr>
+          <w:rFonts w:ascii="Times New Roman" w:hAnsi="Times New Roman" w:cs="Times New Roman"/>
+          <w:sz w:val="24"/>
+          <w:szCs w:val="24"/>
+          <w:lang w:val="es-ES"/>
+        </w:rPr>
+        <w:t>y que mantenga un sano equilibrio entre la facilidad de lectura y la</w:t>
+      </w:r>
+      <w:r>
+        <w:rPr>
+          <w:rFonts w:ascii="Times New Roman" w:hAnsi="Times New Roman" w:cs="Times New Roman"/>
+          <w:sz w:val="24"/>
+          <w:szCs w:val="24"/>
+          <w:lang w:val="es-ES"/>
+        </w:rPr>
+        <w:t xml:space="preserve"> eficiencia de iteraciones y almacenamiento utilizado.</w:t>
+      </w:r>
+    </w:p>
+    <w:p>
+      <w:pPr>
+        <w:spacing w:line="360" w:lineRule="auto"/>
+        <w:rPr>
+          <w:rFonts w:ascii="Times New Roman" w:hAnsi="Times New Roman" w:cs="Times New Roman"/>
+          <w:sz w:val="24"/>
+          <w:szCs w:val="24"/>
+          <w:lang w:val="es-ES"/>
+        </w:rPr>
+      </w:pPr>
     </w:p>
     <w:p>
       <w:pPr>
@@ -2747,6 +3440,25 @@
       <w:spacing w:val="5"/>
     </w:rPr>
   </w:style>
+  <w:style w:type="table" w:styleId="Tablaconcuadrcula">
+    <w:name w:val="Table Grid"/>
+    <w:basedOn w:val="Tablanormal"/>
+    <w:uiPriority w:val="39"/>
+    <w:rsid w:val="00A52129"/>
+    <w:pPr>
+      <w:spacing w:after="0" w:line="240" w:lineRule="auto"/>
+    </w:pPr>
+    <w:tblPr>
+      <w:tblBorders>
+        <w:top w:val="single" w:sz="4" w:space="0" w:color="auto"/>
+        <w:left w:val="single" w:sz="4" w:space="0" w:color="auto"/>
+        <w:bottom w:val="single" w:sz="4" w:space="0" w:color="auto"/>
+        <w:right w:val="single" w:sz="4" w:space="0" w:color="auto"/>
+        <w:insideH w:val="single" w:sz="4" w:space="0" w:color="auto"/>
+        <w:insideV w:val="single" w:sz="4" w:space="0" w:color="auto"/>
+      </w:tblBorders>
+    </w:tblPr>
+  </w:style>
 </w:styles>
 </file>
 

</xml_diff>